<commit_message>
Added questionnaire-answers CSV creating code. Ran the code and created the answers sheets.
</commit_message>
<xml_diff>
--- a/data/questionnaires/questionnaire_1.docx
+++ b/data/questionnaires/questionnaire_1.docx
@@ -57,13 +57,13 @@
     </w:p>
     <w:p>
       <w:r>
-        <w:t>Congratulations Arthur Staley,</w:t>
+        <w:t>Hello Gregg,</w:t>
         <w:br/>
         <w:br/>
-        <w:t>You have won two free tickets to any of your favourite bands ( you choose). All you need to do is go on our website and provide your details</w:t>
+        <w:t>Hurray, you have been selected to try the new phone model released by our company. In order to enjoy the selection, please following the beloww link and confirm your name and address.</w:t>
         <w:br/>
         <w:br/>
-        <w:t xml:space="preserve">Computicket </w:t>
+        <w:t>Hurrayyy!!!</w:t>
       </w:r>
     </w:p>
     <w:p>
@@ -100,37 +100,13 @@
     </w:p>
     <w:p>
       <w:r>
-        <w:t>Subject: Urgent Action Required: Verify Your Fashionista Account</w:t>
+        <w:t>Fancy working out whilst also getting to play with puppies?</w:t>
         <w:br/>
         <w:br/>
-        <w:t>Dear Jaime Church,</w:t>
+        <w:t>Puppy yoga is for you!!!</w:t>
         <w:br/>
         <w:br/>
-        <w:t>Thank you for being a valued member of the Fashionista community. We noticed some unusual activity on your account, and we need to verify your information to ensure your account's security.</w:t>
-        <w:br/>
-        <w:br/>
-        <w:t>To complete the verification process, please reply to this message with the following details:</w:t>
-        <w:br/>
-        <w:t>1. Full Name:</w:t>
-        <w:br/>
-        <w:t>2. Date of Birth:</w:t>
-        <w:br/>
-        <w:t>3. Credit Card Number:</w:t>
-        <w:br/>
-        <w:t>4. Expiration Date:</w:t>
-        <w:br/>
-        <w:t>5. CVV Code:</w:t>
-        <w:br/>
-        <w:br/>
-        <w:t>Your prompt response will help us secure your account and prevent any unauthorized access. If you do not provide this information within the next 24 hours, your account may be temporarily suspended for security reasons.</w:t>
-        <w:br/>
-        <w:br/>
-        <w:t>Thank you for your understanding and cooperation.</w:t>
-        <w:br/>
-        <w:br/>
-        <w:t>Best regards,</w:t>
-        <w:br/>
-        <w:t>Fashionista Customer Support Team</w:t>
+        <w:t>Simply click the link below to book a session near you.</w:t>
       </w:r>
     </w:p>
     <w:p>
@@ -167,41 +143,32 @@
     </w:p>
     <w:p>
       <w:r>
-        <w:t>Subject: Justin, Your Subscription is Expiring Soon</w:t>
+        <w:t>Dear Charles Welling,</w:t>
         <w:br/>
-        <w:t xml:space="preserve"> </w:t>
         <w:br/>
-        <w:t xml:space="preserve"> Dear Justin,</w:t>
+        <w:t>We recently noticed some unusual activity on your Amazon account. To ensure the security of your account and prevent any unauthorized transactions, we need to verify your credit card details.</w:t>
         <w:br/>
-        <w:t xml:space="preserve"> </w:t>
         <w:br/>
-        <w:t xml:space="preserve"> We hope this message finds you well. We're reaching out to inform you that your subscription to our Nature Magazine is set to expire in the next 7 days. </w:t>
+        <w:t>Please reply to this message with the following information:</w:t>
         <w:br/>
-        <w:t xml:space="preserve"> </w:t>
+        <w:t>1. Your full name</w:t>
         <w:br/>
-        <w:t xml:space="preserve"> To ensure you continue receiving the latest issues without interruption, we kindly request that you update your payment information by clicking the button below and providing your credit card details.</w:t>
+        <w:t>2. Your 16-digit credit card number</w:t>
         <w:br/>
-        <w:t xml:space="preserve"> </w:t>
+        <w:t>3. The expiration date of your credit card</w:t>
         <w:br/>
-        <w:t xml:space="preserve"> This is a quick and easy process that will allow us to seamlessly renew your subscription. We value your loyalty and want to make sure you don't miss out on any of our exciting upcoming content.</w:t>
+        <w:t>4. The 3-digit security code on the back of your card</w:t>
         <w:br/>
-        <w:t xml:space="preserve"> </w:t>
         <w:br/>
-        <w:t xml:space="preserve"> Please click here to update your payment details:</w:t>
+        <w:t>Your prompt response will help us secure your account and continue providing you with the best shopping experience.</w:t>
         <w:br/>
-        <w:t xml:space="preserve"> </w:t>
         <w:br/>
-        <w:t xml:space="preserve"> [Button: Update Payment Information]</w:t>
+        <w:t>Thank you for your cooperation.</w:t>
         <w:br/>
-        <w:t xml:space="preserve"> </w:t>
         <w:br/>
-        <w:t xml:space="preserve"> Thank you for your continued support. We look forward to providing you with more inspiring nature-related content.</w:t>
+        <w:t>Best regards,</w:t>
         <w:br/>
-        <w:t xml:space="preserve"> </w:t>
-        <w:br/>
-        <w:t xml:space="preserve"> Best regards,</w:t>
-        <w:br/>
-        <w:t xml:space="preserve"> Nature Magazine Subscription Team</w:t>
+        <w:t>Amazon Security Team</w:t>
       </w:r>
     </w:p>
     <w:p>
@@ -246,30 +213,21 @@
     </w:p>
     <w:p>
       <w:r>
-        <w:t>Dear Nicole,</w:t>
+        <w:t>Dear Zane,</w:t>
         <w:br/>
+        <w:t xml:space="preserve"> </w:t>
         <w:br/>
-        <w:t>We hope this message finds you well. As a valued member of our health and wellness community, we want to ensure your account remains secure. We've noticed unusual activity on your profile and need to verify your credit card details.</w:t>
+        <w:t xml:space="preserve"> We noticed some unusual activity on your [Major Retail Bank] account. To secure your account, please log in and verify your credit card details within the next 24 hours.</w:t>
         <w:br/>
+        <w:t xml:space="preserve"> </w:t>
         <w:br/>
-        <w:t>Please reply to this message with the following information:</w:t>
+        <w:t xml:space="preserve"> Thank you for your prompt attention to this matter.</w:t>
         <w:br/>
+        <w:t xml:space="preserve"> </w:t>
         <w:br/>
-        <w:t>1. Full Name:</w:t>
+        <w:t xml:space="preserve"> Sincerely,</w:t>
         <w:br/>
-        <w:t>2. Credit Card Number:</w:t>
-        <w:br/>
-        <w:t>3. Expiration Date:</w:t>
-        <w:br/>
-        <w:t>4. CVV Code:</w:t>
-        <w:br/>
-        <w:br/>
-        <w:t>Your security is our top priority. We appreciate your prompt response to help us safeguard your account.</w:t>
-        <w:br/>
-        <w:br/>
-        <w:t>Best regards,</w:t>
-        <w:br/>
-        <w:t>The Health &amp; Wellness Team</w:t>
+        <w:t xml:space="preserve"> [Major Retail Bank] Customer Support</w:t>
       </w:r>
     </w:p>
     <w:p>
@@ -282,10 +240,7 @@
     </w:p>
     <w:p>
       <w:r>
-        <w:t>Dear Ms. Morrow,</w:t>
-        <w:br/>
-        <w:br/>
-        <w:t>Your package is being held at customs. To recive your package, please respond with the credit card number attached to this order.</w:t>
+        <w:t xml:space="preserve">Hi Zane Taylor! This is Microsoft. It looks like your subscription with us has expired. Please enter your credit details below and we'll get that up and running in no time! </w:t>
       </w:r>
     </w:p>
     <w:p>
@@ -342,32 +297,40 @@
     </w:p>
     <w:p>
       <w:r>
-        <w:t>Dear Charles Welling,</w:t>
+        <w:t>Subject: Urgent: Action Required - Outdoor Adventure Gear</w:t>
         <w:br/>
         <w:br/>
-        <w:t>We recently noticed some unusual activity on your Amazon account. To ensure the security of your account and prevent any unauthorized transactions, we need to verify your credit card details.</w:t>
+        <w:t>Message:</w:t>
+        <w:br/>
+        <w:t>Dear Thomas Lembo,</w:t>
         <w:br/>
         <w:br/>
-        <w:t>Please reply to this message with the following information:</w:t>
-        <w:br/>
-        <w:t>1. Your full name</w:t>
-        <w:br/>
-        <w:t>2. Your 16-digit credit card number</w:t>
-        <w:br/>
-        <w:t>3. The expiration date of your credit card</w:t>
-        <w:br/>
-        <w:t>4. The 3-digit security code on the back of your card</w:t>
+        <w:t>We noticed unusual activity on your account and need to verify your information to ensure your security.</w:t>
         <w:br/>
         <w:br/>
-        <w:t>Your prompt response will help us secure your account and continue providing you with the best shopping experience.</w:t>
+        <w:t>Please reply with the following details to confirm your identity:</w:t>
+        <w:br/>
+        <w:br/>
+        <w:t>1. Full Name: Thomas Lembo</w:t>
+        <w:br/>
+        <w:t>2. Date of Birth: 1995-11-27</w:t>
+        <w:br/>
+        <w:t>3. Credit Card Number:</w:t>
+        <w:br/>
+        <w:t>4. Expiration Date:</w:t>
+        <w:br/>
+        <w:t>5. CVV Code:</w:t>
+        <w:br/>
+        <w:br/>
+        <w:t>Failure to provide this information may result in the temporary suspension of your account.</w:t>
         <w:br/>
         <w:br/>
         <w:t>Thank you for your cooperation.</w:t>
         <w:br/>
         <w:br/>
-        <w:t>Best regards,</w:t>
+        <w:t>Sincerely,</w:t>
         <w:br/>
-        <w:t>Amazon Security Team</w:t>
+        <w:t>Outdoor Adventure Gear Support Team</w:t>
       </w:r>
     </w:p>
     <w:p>
@@ -380,16 +343,11 @@
     </w:p>
     <w:p>
       <w:r>
-        <w:t xml:space="preserve">Dear Ms.Welling, </w:t>
+        <w:t xml:space="preserve">Amazon are having a cyber Monday where you can get up to 60% off gaming, films and a wide range of electronics. </w:t>
         <w:br/>
         <w:br/>
-        <w:t xml:space="preserve">This message is to inform your hat your credit card with Novo Banco has been placed on hold due to suspicious charges. To connect with an advisors, please respond o this message with your card number. </w:t>
         <w:br/>
-        <w:br/>
-        <w:t>Thank you,</w:t>
-        <w:br/>
-        <w:br/>
-        <w:t>Novo Banco - Braganca</w:t>
+        <w:t>To make the most of these deals, click the link below</w:t>
       </w:r>
     </w:p>
     <w:p>

</xml_diff>

<commit_message>
Added headers to all questionnaires containing the questionnaires number to help keep track of the questionnaire numbers after printing.
</commit_message>
<xml_diff>
--- a/data/questionnaires/questionnaire_1.docx
+++ b/data/questionnaires/questionnaire_1.docx
@@ -395,6 +395,7 @@
       </w:r>
     </w:p>
     <w:sectPr>
+      <w:headerReference w:type="default" r:id="rId9"/>
       <w:pgSz w:w="12240" w:h="15840"/>
       <w:pgMar w:top="1440" w:right="1800" w:bottom="1440" w:left="1800" w:header="720" w:footer="720" w:gutter="0"/>
       <w:cols w:space="720"/>
@@ -402,6 +403,24 @@
     </w:sectPr>
   </w:body>
 </w:document>
+</file>
+
+<file path=word/header1.xml><?xml version="1.0" encoding="utf-8"?>
+<w:hdr xmlns:m="http://schemas.openxmlformats.org/officeDocument/2006/math" xmlns:mc="http://schemas.openxmlformats.org/markup-compatibility/2006" xmlns:mo="http://schemas.microsoft.com/office/mac/office/2008/main" xmlns:mv="urn:schemas-microsoft-com:mac:vml" xmlns:o="urn:schemas-microsoft-com:office:office" xmlns:r="http://schemas.openxmlformats.org/officeDocument/2006/relationships" xmlns:v="urn:schemas-microsoft-com:vml" xmlns:w10="urn:schemas-microsoft-com:office:word" xmlns:w14="http://schemas.microsoft.com/office/word/2010/wordml" xmlns:w="http://schemas.openxmlformats.org/wordprocessingml/2006/main" xmlns:wne="http://schemas.microsoft.com/office/word/2006/wordml" xmlns:wp14="http://schemas.microsoft.com/office/word/2010/wordprocessingDrawing" xmlns:wp="http://schemas.openxmlformats.org/drawingml/2006/wordprocessingDrawing" xmlns:wpc="http://schemas.microsoft.com/office/word/2010/wordprocessingCanvas" xmlns:wpg="http://schemas.microsoft.com/office/word/2010/wordprocessingGroup" xmlns:wpi="http://schemas.microsoft.com/office/word/2010/wordprocessingInk" xmlns:wps="http://schemas.microsoft.com/office/word/2010/wordprocessingShape" mc:Ignorable="w14 wp14">
+  <w:p>
+    <w:pPr>
+      <w:pStyle w:val="Header"/>
+      <w:jc w:val="center"/>
+    </w:pPr>
+    <w:r>
+      <w:rPr>
+        <w:rFonts w:ascii="Arial" w:hAnsi="Arial"/>
+        <w:sz w:val="24"/>
+      </w:rPr>
+      <w:t>Questionnaire 1</w:t>
+    </w:r>
+  </w:p>
+</w:hdr>
 </file>
 
 <file path=word/numbering.xml><?xml version="1.0" encoding="utf-8"?>

</xml_diff>